<commit_message>
stuff from home until 2/5/16
</commit_message>
<xml_diff>
--- a/JacobStuff/Cumner_Jacob_1090587_Task2_CMN116.doc-1.docx
+++ b/JacobStuff/Cumner_Jacob_1090587_Task2_CMN116.doc-1.docx
@@ -3,13 +3,33 @@
 <w:document xmlns:wpc="http://schemas.microsoft.com/office/word/2010/wordprocessingCanvas" xmlns:mc="http://schemas.openxmlformats.org/markup-compatibility/2006" xmlns:o="urn:schemas-microsoft-com:office:office" xmlns:r="http://schemas.openxmlformats.org/officeDocument/2006/relationships" xmlns:m="http://schemas.openxmlformats.org/officeDocument/2006/math" xmlns:v="urn:schemas-microsoft-com:vml" xmlns:wp14="http://schemas.microsoft.com/office/word/2010/wordprocessingDrawing" xmlns:wp="http://schemas.openxmlformats.org/drawingml/2006/wordprocessingDrawing" xmlns:w10="urn:schemas-microsoft-com:office:word" xmlns:w="http://schemas.openxmlformats.org/wordprocessingml/2006/main" xmlns:w14="http://schemas.microsoft.com/office/word/2010/wordml" xmlns:w15="http://schemas.microsoft.com/office/word/2012/wordml" xmlns:wpg="http://schemas.microsoft.com/office/word/2010/wordprocessingGroup" xmlns:wpi="http://schemas.microsoft.com/office/word/2010/wordprocessingInk" xmlns:wne="http://schemas.microsoft.com/office/word/2006/wordml" xmlns:wps="http://schemas.microsoft.com/office/word/2010/wordprocessingShape" mc:Ignorable="w14 w15 wp14">
   <w:body>
     <w:p>
+      <w:pPr>
+        <w:rPr>
+          <w:color w:val="FF0000"/>
+          <w:sz w:val="32"/>
+        </w:rPr>
+      </w:pPr>
+      <w:r>
+        <w:rPr>
+          <w:color w:val="FF0000"/>
+          <w:sz w:val="32"/>
+        </w:rPr>
+        <w:t>FOOR MYY BUBAAA. XXXXXXXXXXXXXXXX KISSES ALL OVEERR</w:t>
+      </w:r>
+    </w:p>
+    <w:p>
       <w:r>
         <w:t xml:space="preserve">Question 1:  </w:t>
       </w:r>
     </w:p>
     <w:p>
       <w:r>
-        <w:t xml:space="preserve">David Lodge describes the beginning of a narrative as a ‘threshold’ which must in some way ‘draw us in’ (1992: 5). Considering this statement, discuss how two short stories of your choosing from the Course Reader establish narrative conflict in order to engage reader interest. (500 words) </w:t>
+        <w:t>David Lodge describes the beginning</w:t>
+      </w:r>
+      <w:bookmarkStart w:id="0" w:name="_GoBack"/>
+      <w:bookmarkEnd w:id="0"/>
+      <w:r>
+        <w:t xml:space="preserve"> of a narrative as a ‘threshold’ which must in some way ‘draw us in’ (1992: 5). Considering this statement, discuss how two short stories of your choosing from the Course Reader establish narrative conflict in order to engage reader interest. (500 words) </w:t>
       </w:r>
     </w:p>
     <w:p>
@@ -43,27 +63,606 @@
       <w:r>
         <w:rPr>
           <w:rFonts w:ascii="Times New Roman" w:hAnsi="Times New Roman" w:cs="Times New Roman"/>
-          <w:b/>
-          <w:sz w:val="24"/>
-          <w:szCs w:val="24"/>
-        </w:rPr>
-        <w:t>Introduce topic</w:t>
-      </w:r>
-      <w:r>
-        <w:rPr>
-          <w:rFonts w:ascii="Times New Roman" w:hAnsi="Times New Roman" w:cs="Times New Roman"/>
-          <w:sz w:val="24"/>
-          <w:szCs w:val="24"/>
-        </w:rPr>
-        <w:t xml:space="preserve">: </w:t>
-      </w:r>
-      <w:r>
-        <w:rPr>
-          <w:rFonts w:ascii="Times New Roman" w:hAnsi="Times New Roman" w:cs="Times New Roman"/>
-          <w:sz w:val="24"/>
-          <w:szCs w:val="24"/>
-        </w:rPr>
-        <w:t xml:space="preserve">Narrative conflict underpins the design of most narratives to create tension or interest in the story by inflicting doubt that the protagonist will achieve their goals. Such conflicts can arise from the protagonist’s actions or thought process, being an internal conflict against themselves, or from an external source, arising from an antagonist’s actions or nature/environment surrounding the protagonist.   </w:t>
+          <w:sz w:val="24"/>
+          <w:szCs w:val="24"/>
+        </w:rPr>
+        <w:t>Narrative conflict underpins the design of most narratives to create tension or interest in the story by inflicting doubt that the protagonist will achieve their goals. Such conflicts can arise from the protagonist’s actions or thought process, being an internal conflict against themselves, or from an external source, arising from an antagonist’s actions or nature/environment</w:t>
+      </w:r>
+      <w:r>
+        <w:rPr>
+          <w:rFonts w:ascii="Times New Roman" w:hAnsi="Times New Roman" w:cs="Times New Roman"/>
+          <w:sz w:val="24"/>
+          <w:szCs w:val="24"/>
+        </w:rPr>
+        <w:t xml:space="preserve"> surrounding the protagonist</w:t>
+      </w:r>
+      <w:r>
+        <w:rPr>
+          <w:rFonts w:ascii="Times New Roman" w:hAnsi="Times New Roman" w:cs="Times New Roman"/>
+          <w:sz w:val="24"/>
+          <w:szCs w:val="24"/>
+        </w:rPr>
+        <w:t xml:space="preserve"> (Simpson 2001)</w:t>
+      </w:r>
+      <w:r>
+        <w:rPr>
+          <w:rFonts w:ascii="Times New Roman" w:hAnsi="Times New Roman" w:cs="Times New Roman"/>
+          <w:sz w:val="24"/>
+          <w:szCs w:val="24"/>
+        </w:rPr>
+        <w:t xml:space="preserve">. </w:t>
+      </w:r>
+      <w:r>
+        <w:rPr>
+          <w:rFonts w:ascii="Times New Roman" w:hAnsi="Times New Roman" w:cs="Times New Roman"/>
+          <w:sz w:val="24"/>
+          <w:szCs w:val="24"/>
+        </w:rPr>
+        <w:t>Typically, this is where the plot</w:t>
+      </w:r>
+      <w:r>
+        <w:rPr>
+          <w:rFonts w:ascii="Times New Roman" w:hAnsi="Times New Roman" w:cs="Times New Roman"/>
+          <w:sz w:val="24"/>
+          <w:szCs w:val="24"/>
+        </w:rPr>
+        <w:t xml:space="preserve"> of a short narrative</w:t>
+      </w:r>
+      <w:r>
+        <w:rPr>
+          <w:rFonts w:ascii="Times New Roman" w:hAnsi="Times New Roman" w:cs="Times New Roman"/>
+          <w:sz w:val="24"/>
+          <w:szCs w:val="24"/>
+        </w:rPr>
+        <w:t xml:space="preserve"> begins</w:t>
+      </w:r>
+      <w:r>
+        <w:rPr>
+          <w:rFonts w:ascii="Times New Roman" w:hAnsi="Times New Roman" w:cs="Times New Roman"/>
+          <w:sz w:val="24"/>
+          <w:szCs w:val="24"/>
+        </w:rPr>
+        <w:t xml:space="preserve">. This establishes the reader’s interest by introducing a conflict or event that is foreign from the readers’ day to day life, which is often used in fantasy or science-fiction genres. Alternatively, introducing a conflict that is only too familiar to the reader can also draw in interest by sparking a bond to the characters, commonly used in dramas. </w:t>
+      </w:r>
+      <w:r>
+        <w:rPr>
+          <w:rFonts w:ascii="Times New Roman" w:hAnsi="Times New Roman" w:cs="Times New Roman"/>
+          <w:sz w:val="24"/>
+          <w:szCs w:val="24"/>
+        </w:rPr>
+        <w:t>Once the reader is introduced to the initial conflict or environment, they often surpass what David Lodge deems to be the threshold. Crossing the threshold occurs once the reader separates the world that we know and live in from the scene established by the writer, fully engrossing them in the narrative</w:t>
+      </w:r>
+      <w:r>
+        <w:rPr>
+          <w:rFonts w:ascii="Times New Roman" w:hAnsi="Times New Roman" w:cs="Times New Roman"/>
+          <w:sz w:val="24"/>
+          <w:szCs w:val="24"/>
+        </w:rPr>
+        <w:t xml:space="preserve"> (Lodge 1992)</w:t>
+      </w:r>
+      <w:r>
+        <w:rPr>
+          <w:rFonts w:ascii="Times New Roman" w:hAnsi="Times New Roman" w:cs="Times New Roman"/>
+          <w:sz w:val="24"/>
+          <w:szCs w:val="24"/>
+        </w:rPr>
+        <w:t xml:space="preserve">. This can be most effective by establishing a situation to put the reader over the threshold. </w:t>
+      </w:r>
+      <w:r>
+        <w:rPr>
+          <w:rFonts w:ascii="Times New Roman" w:hAnsi="Times New Roman" w:cs="Times New Roman"/>
+          <w:sz w:val="24"/>
+          <w:szCs w:val="24"/>
+        </w:rPr>
+        <w:t>Hereby, introducing conflict early within a narrative can employ interest to the reader.</w:t>
+      </w:r>
+      <w:r>
+        <w:rPr>
+          <w:rFonts w:ascii="Times New Roman" w:hAnsi="Times New Roman" w:cs="Times New Roman"/>
+          <w:sz w:val="24"/>
+          <w:szCs w:val="24"/>
+        </w:rPr>
+        <w:t xml:space="preserve"> </w:t>
+      </w:r>
+      <w:r>
+        <w:rPr>
+          <w:rFonts w:ascii="Times New Roman" w:hAnsi="Times New Roman" w:cs="Times New Roman"/>
+          <w:sz w:val="24"/>
+          <w:szCs w:val="24"/>
+        </w:rPr>
+        <w:t xml:space="preserve">To </w:t>
+      </w:r>
+      <w:r>
+        <w:rPr>
+          <w:rFonts w:ascii="Times New Roman" w:hAnsi="Times New Roman" w:cs="Times New Roman"/>
+          <w:sz w:val="24"/>
+          <w:szCs w:val="24"/>
+        </w:rPr>
+        <w:t>exemplify</w:t>
+      </w:r>
+      <w:r>
+        <w:rPr>
+          <w:rFonts w:ascii="Times New Roman" w:hAnsi="Times New Roman" w:cs="Times New Roman"/>
+          <w:sz w:val="24"/>
+          <w:szCs w:val="24"/>
+        </w:rPr>
+        <w:t xml:space="preserve"> this point, </w:t>
+      </w:r>
+      <w:r>
+        <w:rPr>
+          <w:rFonts w:ascii="Times New Roman" w:hAnsi="Times New Roman" w:cs="Times New Roman"/>
+          <w:sz w:val="24"/>
+          <w:szCs w:val="24"/>
+        </w:rPr>
+        <w:t xml:space="preserve">two readings </w:t>
+      </w:r>
+      <w:r>
+        <w:rPr>
+          <w:rFonts w:ascii="Times New Roman" w:hAnsi="Times New Roman" w:cs="Times New Roman"/>
+          <w:sz w:val="24"/>
+          <w:szCs w:val="24"/>
+        </w:rPr>
+        <w:t>were selected:</w:t>
+      </w:r>
+      <w:r>
+        <w:rPr>
+          <w:rFonts w:ascii="Times New Roman" w:hAnsi="Times New Roman" w:cs="Times New Roman"/>
+          <w:sz w:val="24"/>
+          <w:szCs w:val="24"/>
+        </w:rPr>
+        <w:t xml:space="preserve"> </w:t>
+      </w:r>
+      <w:r>
+        <w:rPr>
+          <w:rFonts w:ascii="Times New Roman" w:hAnsi="Times New Roman" w:cs="Times New Roman"/>
+          <w:sz w:val="24"/>
+          <w:szCs w:val="24"/>
+        </w:rPr>
+        <w:t>‘</w:t>
+      </w:r>
+      <w:r>
+        <w:rPr>
+          <w:rFonts w:ascii="Times New Roman" w:hAnsi="Times New Roman" w:cs="Times New Roman"/>
+          <w:sz w:val="24"/>
+          <w:szCs w:val="24"/>
+        </w:rPr>
+        <w:t>An Act of God</w:t>
+      </w:r>
+      <w:r>
+        <w:rPr>
+          <w:rFonts w:ascii="Times New Roman" w:hAnsi="Times New Roman" w:cs="Times New Roman"/>
+          <w:i/>
+          <w:sz w:val="24"/>
+          <w:szCs w:val="24"/>
+        </w:rPr>
+        <w:t>’</w:t>
+      </w:r>
+      <w:r>
+        <w:rPr>
+          <w:rFonts w:ascii="Times New Roman" w:hAnsi="Times New Roman" w:cs="Times New Roman"/>
+          <w:sz w:val="24"/>
+          <w:szCs w:val="24"/>
+        </w:rPr>
+        <w:t xml:space="preserve"> by</w:t>
+      </w:r>
+      <w:r>
+        <w:rPr>
+          <w:rFonts w:ascii="Times New Roman" w:hAnsi="Times New Roman" w:cs="Times New Roman"/>
+          <w:sz w:val="24"/>
+          <w:szCs w:val="24"/>
+        </w:rPr>
+        <w:t xml:space="preserve"> Gary C</w:t>
+      </w:r>
+      <w:r>
+        <w:rPr>
+          <w:rFonts w:ascii="Times New Roman" w:hAnsi="Times New Roman" w:cs="Times New Roman"/>
+          <w:sz w:val="24"/>
+          <w:szCs w:val="24"/>
+        </w:rPr>
+        <w:t xml:space="preserve">rew </w:t>
+      </w:r>
+      <w:r>
+        <w:rPr>
+          <w:rFonts w:ascii="Times New Roman" w:hAnsi="Times New Roman" w:cs="Times New Roman"/>
+          <w:sz w:val="24"/>
+          <w:szCs w:val="24"/>
+        </w:rPr>
+        <w:t xml:space="preserve">and </w:t>
+      </w:r>
+      <w:r>
+        <w:rPr>
+          <w:rFonts w:ascii="Times New Roman" w:hAnsi="Times New Roman" w:cs="Times New Roman"/>
+          <w:sz w:val="24"/>
+          <w:szCs w:val="24"/>
+        </w:rPr>
+        <w:t>‘</w:t>
+      </w:r>
+      <w:r>
+        <w:rPr>
+          <w:rFonts w:ascii="Times New Roman" w:hAnsi="Times New Roman" w:cs="Times New Roman"/>
+          <w:sz w:val="24"/>
+          <w:szCs w:val="24"/>
+        </w:rPr>
+        <w:t>The Most Dangerous G</w:t>
+      </w:r>
+      <w:r>
+        <w:rPr>
+          <w:rFonts w:ascii="Times New Roman" w:hAnsi="Times New Roman" w:cs="Times New Roman"/>
+          <w:sz w:val="24"/>
+          <w:szCs w:val="24"/>
+        </w:rPr>
+        <w:t>ame</w:t>
+      </w:r>
+      <w:r>
+        <w:rPr>
+          <w:rFonts w:ascii="Times New Roman" w:hAnsi="Times New Roman" w:cs="Times New Roman"/>
+          <w:sz w:val="24"/>
+          <w:szCs w:val="24"/>
+        </w:rPr>
+        <w:t>’</w:t>
+      </w:r>
+      <w:r>
+        <w:rPr>
+          <w:rFonts w:ascii="Times New Roman" w:hAnsi="Times New Roman" w:cs="Times New Roman"/>
+          <w:sz w:val="24"/>
+          <w:szCs w:val="24"/>
+        </w:rPr>
+        <w:t xml:space="preserve"> by Richard Connell</w:t>
+      </w:r>
+      <w:r>
+        <w:rPr>
+          <w:rFonts w:ascii="Times New Roman" w:hAnsi="Times New Roman" w:cs="Times New Roman"/>
+          <w:sz w:val="24"/>
+          <w:szCs w:val="24"/>
+        </w:rPr>
+        <w:t xml:space="preserve">. </w:t>
+      </w:r>
+      <w:r>
+        <w:rPr>
+          <w:rFonts w:ascii="Times New Roman" w:hAnsi="Times New Roman" w:cs="Times New Roman"/>
+          <w:sz w:val="24"/>
+          <w:szCs w:val="24"/>
+        </w:rPr>
+        <w:t>‘</w:t>
+      </w:r>
+      <w:r>
+        <w:rPr>
+          <w:rFonts w:ascii="Times New Roman" w:hAnsi="Times New Roman" w:cs="Times New Roman"/>
+          <w:sz w:val="24"/>
+          <w:szCs w:val="24"/>
+        </w:rPr>
+        <w:t>An Act of God</w:t>
+      </w:r>
+      <w:r>
+        <w:rPr>
+          <w:rFonts w:ascii="Times New Roman" w:hAnsi="Times New Roman" w:cs="Times New Roman"/>
+          <w:sz w:val="24"/>
+          <w:szCs w:val="24"/>
+        </w:rPr>
+        <w:t>’</w:t>
+      </w:r>
+      <w:r>
+        <w:rPr>
+          <w:rFonts w:ascii="Times New Roman" w:hAnsi="Times New Roman" w:cs="Times New Roman"/>
+          <w:sz w:val="24"/>
+          <w:szCs w:val="24"/>
+        </w:rPr>
+        <w:t xml:space="preserve"> </w:t>
+      </w:r>
+      <w:r>
+        <w:rPr>
+          <w:rFonts w:ascii="Times New Roman" w:hAnsi="Times New Roman" w:cs="Times New Roman"/>
+          <w:sz w:val="24"/>
+          <w:szCs w:val="24"/>
+        </w:rPr>
+        <w:t>is instantly opened up on an</w:t>
+      </w:r>
+      <w:r>
+        <w:rPr>
+          <w:rFonts w:ascii="Times New Roman" w:hAnsi="Times New Roman" w:cs="Times New Roman"/>
+          <w:sz w:val="24"/>
+          <w:szCs w:val="24"/>
+        </w:rPr>
+        <w:t xml:space="preserve"> externa</w:t>
+      </w:r>
+      <w:r>
+        <w:rPr>
+          <w:rFonts w:ascii="Times New Roman" w:hAnsi="Times New Roman" w:cs="Times New Roman"/>
+          <w:sz w:val="24"/>
+          <w:szCs w:val="24"/>
+        </w:rPr>
+        <w:t xml:space="preserve">l conflict as the main </w:t>
+      </w:r>
+      <w:r>
+        <w:rPr>
+          <w:rFonts w:ascii="Times New Roman" w:hAnsi="Times New Roman" w:cs="Times New Roman"/>
+          <w:sz w:val="24"/>
+          <w:szCs w:val="24"/>
+        </w:rPr>
+        <w:t>protagonist</w:t>
+      </w:r>
+      <w:r>
+        <w:rPr>
+          <w:rFonts w:ascii="Times New Roman" w:hAnsi="Times New Roman" w:cs="Times New Roman"/>
+          <w:sz w:val="24"/>
+          <w:szCs w:val="24"/>
+        </w:rPr>
+        <w:t xml:space="preserve"> of the story is viewing the aftermath of an earthquake </w:t>
+      </w:r>
+      <w:r>
+        <w:rPr>
+          <w:rFonts w:ascii="Times New Roman" w:hAnsi="Times New Roman" w:cs="Times New Roman"/>
+          <w:sz w:val="24"/>
+          <w:szCs w:val="24"/>
+        </w:rPr>
+        <w:t>and how the earthquake began while he was on traffic duty</w:t>
+      </w:r>
+      <w:r>
+        <w:rPr>
+          <w:rFonts w:ascii="Times New Roman" w:hAnsi="Times New Roman" w:cs="Times New Roman"/>
+          <w:sz w:val="24"/>
+          <w:szCs w:val="24"/>
+        </w:rPr>
+        <w:t xml:space="preserve">. </w:t>
+      </w:r>
+      <w:r>
+        <w:rPr>
+          <w:rFonts w:ascii="Times New Roman" w:hAnsi="Times New Roman" w:cs="Times New Roman"/>
+          <w:sz w:val="24"/>
+          <w:szCs w:val="24"/>
+        </w:rPr>
+        <w:t>T</w:t>
+      </w:r>
+      <w:r>
+        <w:rPr>
+          <w:rFonts w:ascii="Times New Roman" w:hAnsi="Times New Roman" w:cs="Times New Roman"/>
+          <w:sz w:val="24"/>
+          <w:szCs w:val="24"/>
+        </w:rPr>
+        <w:t xml:space="preserve">his establishes a </w:t>
+      </w:r>
+      <w:r>
+        <w:rPr>
+          <w:rFonts w:ascii="Times New Roman" w:hAnsi="Times New Roman" w:cs="Times New Roman"/>
+          <w:sz w:val="24"/>
+          <w:szCs w:val="24"/>
+        </w:rPr>
+        <w:t>situation</w:t>
+      </w:r>
+      <w:r>
+        <w:rPr>
+          <w:rFonts w:ascii="Times New Roman" w:hAnsi="Times New Roman" w:cs="Times New Roman"/>
+          <w:sz w:val="24"/>
+          <w:szCs w:val="24"/>
+        </w:rPr>
+        <w:t xml:space="preserve"> to base the rest of the short story off, where an extreme event had occurred that requires some sort of resolution. </w:t>
+      </w:r>
+      <w:r>
+        <w:rPr>
+          <w:rFonts w:ascii="Times New Roman" w:hAnsi="Times New Roman" w:cs="Times New Roman"/>
+          <w:sz w:val="24"/>
+          <w:szCs w:val="24"/>
+        </w:rPr>
+        <w:t xml:space="preserve">In particular, this event may be foreign to most parts of the world, which can establish a breath of wonder in the reader, e.g. wondering what it would be like to be in that situation. </w:t>
+      </w:r>
+      <w:r>
+        <w:rPr>
+          <w:rFonts w:ascii="Times New Roman" w:hAnsi="Times New Roman" w:cs="Times New Roman"/>
+          <w:sz w:val="24"/>
+          <w:szCs w:val="24"/>
+        </w:rPr>
+        <w:t xml:space="preserve">This can draw the reader in, urging them to continue reading. Where the first example fixates on an environmental conflict, the second example establishes conflict stemming from an unknown antagonist. </w:t>
+      </w:r>
+      <w:r>
+        <w:rPr>
+          <w:rFonts w:ascii="Times New Roman" w:hAnsi="Times New Roman" w:cs="Times New Roman"/>
+          <w:sz w:val="24"/>
+          <w:szCs w:val="24"/>
+        </w:rPr>
+        <w:t>In ‘</w:t>
+      </w:r>
+      <w:r>
+        <w:rPr>
+          <w:rFonts w:ascii="Times New Roman" w:hAnsi="Times New Roman" w:cs="Times New Roman"/>
+          <w:sz w:val="24"/>
+          <w:szCs w:val="24"/>
+        </w:rPr>
+        <w:t>The Most Dangerous G</w:t>
+      </w:r>
+      <w:r>
+        <w:rPr>
+          <w:rFonts w:ascii="Times New Roman" w:hAnsi="Times New Roman" w:cs="Times New Roman"/>
+          <w:sz w:val="24"/>
+          <w:szCs w:val="24"/>
+        </w:rPr>
+        <w:t>ame’ the main character of the story</w:t>
+      </w:r>
+      <w:r>
+        <w:rPr>
+          <w:rFonts w:ascii="Times New Roman" w:hAnsi="Times New Roman" w:cs="Times New Roman"/>
+          <w:sz w:val="24"/>
+          <w:szCs w:val="24"/>
+        </w:rPr>
+        <w:t>,</w:t>
+      </w:r>
+      <w:r>
+        <w:rPr>
+          <w:rFonts w:ascii="Times New Roman" w:hAnsi="Times New Roman" w:cs="Times New Roman"/>
+          <w:sz w:val="24"/>
+          <w:szCs w:val="24"/>
+        </w:rPr>
+        <w:t xml:space="preserve"> </w:t>
+      </w:r>
+      <w:proofErr w:type="spellStart"/>
+      <w:r>
+        <w:rPr>
+          <w:rFonts w:ascii="Times New Roman" w:hAnsi="Times New Roman" w:cs="Times New Roman"/>
+          <w:sz w:val="24"/>
+          <w:szCs w:val="24"/>
+        </w:rPr>
+        <w:t>Rainsford</w:t>
+      </w:r>
+      <w:proofErr w:type="spellEnd"/>
+      <w:r>
+        <w:rPr>
+          <w:rFonts w:ascii="Times New Roman" w:hAnsi="Times New Roman" w:cs="Times New Roman"/>
+          <w:sz w:val="24"/>
+          <w:szCs w:val="24"/>
+        </w:rPr>
+        <w:t>,</w:t>
+      </w:r>
+      <w:r>
+        <w:rPr>
+          <w:rFonts w:ascii="Times New Roman" w:hAnsi="Times New Roman" w:cs="Times New Roman"/>
+          <w:sz w:val="24"/>
+          <w:szCs w:val="24"/>
+        </w:rPr>
+        <w:t xml:space="preserve"> is traveling by yacht through the Caribbean</w:t>
+      </w:r>
+      <w:r>
+        <w:rPr>
+          <w:rFonts w:ascii="Times New Roman" w:hAnsi="Times New Roman" w:cs="Times New Roman"/>
+          <w:sz w:val="24"/>
+          <w:szCs w:val="24"/>
+        </w:rPr>
+        <w:t>. A</w:t>
+      </w:r>
+      <w:r>
+        <w:rPr>
+          <w:rFonts w:ascii="Times New Roman" w:hAnsi="Times New Roman" w:cs="Times New Roman"/>
+          <w:sz w:val="24"/>
+          <w:szCs w:val="24"/>
+        </w:rPr>
+        <w:t xml:space="preserve">fter hearing a shot he stands on a rail to </w:t>
+      </w:r>
+      <w:r>
+        <w:rPr>
+          <w:rFonts w:ascii="Times New Roman" w:hAnsi="Times New Roman" w:cs="Times New Roman"/>
+          <w:sz w:val="24"/>
+          <w:szCs w:val="24"/>
+        </w:rPr>
+        <w:lastRenderedPageBreak/>
+        <w:t>investigate exactly where the shot came from</w:t>
+      </w:r>
+      <w:r>
+        <w:rPr>
+          <w:rFonts w:ascii="Times New Roman" w:hAnsi="Times New Roman" w:cs="Times New Roman"/>
+          <w:sz w:val="24"/>
+          <w:szCs w:val="24"/>
+        </w:rPr>
+        <w:t>,</w:t>
+      </w:r>
+      <w:r>
+        <w:rPr>
+          <w:rFonts w:ascii="Times New Roman" w:hAnsi="Times New Roman" w:cs="Times New Roman"/>
+          <w:sz w:val="24"/>
+          <w:szCs w:val="24"/>
+        </w:rPr>
+        <w:t xml:space="preserve"> however </w:t>
+      </w:r>
+      <w:r>
+        <w:rPr>
+          <w:rFonts w:ascii="Times New Roman" w:hAnsi="Times New Roman" w:cs="Times New Roman"/>
+          <w:sz w:val="24"/>
+          <w:szCs w:val="24"/>
+        </w:rPr>
+        <w:t xml:space="preserve">due to </w:t>
+      </w:r>
+      <w:r>
+        <w:rPr>
+          <w:rFonts w:ascii="Times New Roman" w:hAnsi="Times New Roman" w:cs="Times New Roman"/>
+          <w:sz w:val="24"/>
+          <w:szCs w:val="24"/>
+        </w:rPr>
+        <w:t>losing hi</w:t>
+      </w:r>
+      <w:r>
+        <w:rPr>
+          <w:rFonts w:ascii="Times New Roman" w:hAnsi="Times New Roman" w:cs="Times New Roman"/>
+          <w:sz w:val="24"/>
+          <w:szCs w:val="24"/>
+        </w:rPr>
+        <w:t>s balance he falls in to the sea and strug</w:t>
+      </w:r>
+      <w:r>
+        <w:rPr>
+          <w:rFonts w:ascii="Times New Roman" w:hAnsi="Times New Roman" w:cs="Times New Roman"/>
+          <w:sz w:val="24"/>
+          <w:szCs w:val="24"/>
+        </w:rPr>
+        <w:t>gles in vain to scream for help.</w:t>
+      </w:r>
+      <w:r>
+        <w:rPr>
+          <w:rFonts w:ascii="Times New Roman" w:hAnsi="Times New Roman" w:cs="Times New Roman"/>
+          <w:sz w:val="24"/>
+          <w:szCs w:val="24"/>
+        </w:rPr>
+        <w:t xml:space="preserve"> </w:t>
+      </w:r>
+      <w:r>
+        <w:rPr>
+          <w:rFonts w:ascii="Times New Roman" w:hAnsi="Times New Roman" w:cs="Times New Roman"/>
+          <w:sz w:val="24"/>
+          <w:szCs w:val="24"/>
+        </w:rPr>
+        <w:t>Unfortunately, he is</w:t>
+      </w:r>
+      <w:r>
+        <w:rPr>
+          <w:rFonts w:ascii="Times New Roman" w:hAnsi="Times New Roman" w:cs="Times New Roman"/>
+          <w:sz w:val="24"/>
+          <w:szCs w:val="24"/>
+        </w:rPr>
+        <w:t xml:space="preserve"> forced to swim towards the sound of the shots and</w:t>
+      </w:r>
+      <w:r>
+        <w:rPr>
+          <w:rFonts w:ascii="Times New Roman" w:hAnsi="Times New Roman" w:cs="Times New Roman"/>
+          <w:sz w:val="24"/>
+          <w:szCs w:val="24"/>
+        </w:rPr>
+        <w:t xml:space="preserve"> reaches and island</w:t>
+      </w:r>
+      <w:r>
+        <w:rPr>
+          <w:rFonts w:ascii="Times New Roman" w:hAnsi="Times New Roman" w:cs="Times New Roman"/>
+          <w:sz w:val="24"/>
+          <w:szCs w:val="24"/>
+        </w:rPr>
+        <w:t>.</w:t>
+      </w:r>
+      <w:r>
+        <w:rPr>
+          <w:rFonts w:ascii="Times New Roman" w:hAnsi="Times New Roman" w:cs="Times New Roman"/>
+          <w:sz w:val="24"/>
+          <w:szCs w:val="24"/>
+        </w:rPr>
+        <w:t xml:space="preserve"> Whereas, the first story reveals the stance of the protagonist, the second story leaves this more open to mystery. Who is shooting? What is the island? Why are they shooting? </w:t>
+      </w:r>
+      <w:r>
+        <w:rPr>
+          <w:rFonts w:ascii="Times New Roman" w:hAnsi="Times New Roman" w:cs="Times New Roman"/>
+          <w:sz w:val="24"/>
+          <w:szCs w:val="24"/>
+        </w:rPr>
+        <w:t>All of these questions pull the reader in as the protagonist is s</w:t>
+      </w:r>
+      <w:r>
+        <w:rPr>
+          <w:rFonts w:ascii="Times New Roman" w:hAnsi="Times New Roman" w:cs="Times New Roman"/>
+          <w:sz w:val="24"/>
+          <w:szCs w:val="24"/>
+        </w:rPr>
+        <w:t>et up to answer these questions</w:t>
+      </w:r>
+      <w:r>
+        <w:rPr>
+          <w:rFonts w:ascii="Times New Roman" w:hAnsi="Times New Roman" w:cs="Times New Roman"/>
+          <w:sz w:val="24"/>
+          <w:szCs w:val="24"/>
+        </w:rPr>
+        <w:t xml:space="preserve">. Hereby, both of these short stories establish an effective introduction that pushes the reader over the threshold and drawing them into the narrative by creating conflict in different forms.  </w:t>
       </w:r>
     </w:p>
     <w:p>
@@ -71,6 +670,7 @@
         <w:spacing w:line="360" w:lineRule="auto"/>
         <w:ind w:firstLine="142"/>
         <w:rPr>
+          <w:rStyle w:val="selectable"/>
           <w:rFonts w:ascii="Times New Roman" w:hAnsi="Times New Roman" w:cs="Times New Roman"/>
           <w:sz w:val="24"/>
           <w:szCs w:val="24"/>
@@ -78,54 +678,99 @@
       </w:pPr>
       <w:r>
         <w:rPr>
-          <w:rFonts w:ascii="Times New Roman" w:hAnsi="Times New Roman" w:cs="Times New Roman"/>
-          <w:b/>
-          <w:sz w:val="24"/>
-          <w:szCs w:val="24"/>
-        </w:rPr>
-        <w:t>Introduce use for the beginning of the story:</w:t>
-      </w:r>
-      <w:r>
-        <w:rPr>
-          <w:rFonts w:ascii="Times New Roman" w:hAnsi="Times New Roman" w:cs="Times New Roman"/>
-          <w:sz w:val="24"/>
-          <w:szCs w:val="24"/>
-        </w:rPr>
-        <w:t xml:space="preserve"> Typically, this is where the plot</w:t>
-      </w:r>
-      <w:r>
-        <w:rPr>
-          <w:rFonts w:ascii="Times New Roman" w:hAnsi="Times New Roman" w:cs="Times New Roman"/>
-          <w:sz w:val="24"/>
-          <w:szCs w:val="24"/>
-        </w:rPr>
-        <w:t xml:space="preserve"> of a short narrative</w:t>
-      </w:r>
-      <w:r>
-        <w:rPr>
-          <w:rFonts w:ascii="Times New Roman" w:hAnsi="Times New Roman" w:cs="Times New Roman"/>
-          <w:sz w:val="24"/>
-          <w:szCs w:val="24"/>
-        </w:rPr>
-        <w:t xml:space="preserve"> begins</w:t>
-      </w:r>
-      <w:r>
-        <w:rPr>
-          <w:rFonts w:ascii="Times New Roman" w:hAnsi="Times New Roman" w:cs="Times New Roman"/>
-          <w:sz w:val="24"/>
-          <w:szCs w:val="24"/>
-        </w:rPr>
-        <w:t>. This establishes the reader’s interest by introducing a conflict or event that is foreign from the readers’ day to day life, which is often used in fantasy or science-fiction genres. Alternatively, introducing a conflict that is only too familiar to the reader can also draw in interest by sparking a bond to the characters, commonly used i</w:t>
-      </w:r>
-      <w:bookmarkStart w:id="0" w:name="_GoBack"/>
-      <w:bookmarkEnd w:id="0"/>
-      <w:r>
-        <w:rPr>
-          <w:rFonts w:ascii="Times New Roman" w:hAnsi="Times New Roman" w:cs="Times New Roman"/>
-          <w:sz w:val="24"/>
-          <w:szCs w:val="24"/>
-        </w:rPr>
-        <w:t xml:space="preserve">n dramas. Hereby, introducing conflict early within a narrative can employ interest to the reader. </w:t>
+          <w:rStyle w:val="selectable"/>
+          <w:rFonts w:ascii="Times New Roman" w:hAnsi="Times New Roman" w:cs="Times New Roman"/>
+          <w:sz w:val="24"/>
+          <w:szCs w:val="24"/>
+        </w:rPr>
+        <w:t xml:space="preserve">Simpson, J. (2001). </w:t>
+      </w:r>
+      <w:r>
+        <w:rPr>
+          <w:rStyle w:val="selectable"/>
+          <w:rFonts w:ascii="Times New Roman" w:hAnsi="Times New Roman" w:cs="Times New Roman"/>
+          <w:i/>
+          <w:iCs/>
+          <w:sz w:val="24"/>
+          <w:szCs w:val="24"/>
+        </w:rPr>
+        <w:t>Foundations of Fiction</w:t>
+      </w:r>
+      <w:r>
+        <w:rPr>
+          <w:rStyle w:val="selectable"/>
+          <w:rFonts w:ascii="Times New Roman" w:hAnsi="Times New Roman" w:cs="Times New Roman"/>
+          <w:sz w:val="24"/>
+          <w:szCs w:val="24"/>
+        </w:rPr>
+        <w:t xml:space="preserve">. </w:t>
+      </w:r>
+      <w:proofErr w:type="spellStart"/>
+      <w:proofErr w:type="gramStart"/>
+      <w:r>
+        <w:rPr>
+          <w:rStyle w:val="selectable"/>
+          <w:rFonts w:ascii="Times New Roman" w:hAnsi="Times New Roman" w:cs="Times New Roman"/>
+          <w:sz w:val="24"/>
+          <w:szCs w:val="24"/>
+        </w:rPr>
+        <w:t>iUniverse</w:t>
+      </w:r>
+      <w:proofErr w:type="spellEnd"/>
+      <w:proofErr w:type="gramEnd"/>
+      <w:r>
+        <w:rPr>
+          <w:rStyle w:val="selectable"/>
+          <w:rFonts w:ascii="Times New Roman" w:hAnsi="Times New Roman" w:cs="Times New Roman"/>
+          <w:sz w:val="24"/>
+          <w:szCs w:val="24"/>
+        </w:rPr>
+        <w:t>, p.46.</w:t>
+      </w:r>
+    </w:p>
+    <w:p>
+      <w:pPr>
+        <w:rPr>
+          <w:rFonts w:ascii="Times New Roman" w:hAnsi="Times New Roman" w:cs="Times New Roman"/>
+          <w:sz w:val="24"/>
+          <w:szCs w:val="24"/>
+        </w:rPr>
+      </w:pPr>
+      <w:r>
+        <w:rPr>
+          <w:rFonts w:ascii="Times New Roman" w:hAnsi="Times New Roman" w:cs="Times New Roman"/>
+          <w:sz w:val="24"/>
+          <w:szCs w:val="24"/>
+        </w:rPr>
+        <w:t xml:space="preserve">Lodge, D. 1992 </w:t>
+      </w:r>
+      <w:proofErr w:type="gramStart"/>
+      <w:r>
+        <w:rPr>
+          <w:rFonts w:ascii="Times New Roman" w:hAnsi="Times New Roman" w:cs="Times New Roman"/>
+          <w:i/>
+          <w:sz w:val="24"/>
+          <w:szCs w:val="24"/>
+        </w:rPr>
+        <w:t>The</w:t>
+      </w:r>
+      <w:proofErr w:type="gramEnd"/>
+      <w:r>
+        <w:rPr>
+          <w:rFonts w:ascii="Times New Roman" w:hAnsi="Times New Roman" w:cs="Times New Roman"/>
+          <w:i/>
+          <w:sz w:val="24"/>
+          <w:szCs w:val="24"/>
+        </w:rPr>
+        <w:t xml:space="preserve"> Art of Fiction</w:t>
+      </w:r>
+      <w:r>
+        <w:rPr>
+          <w:rFonts w:ascii="Times New Roman" w:hAnsi="Times New Roman" w:cs="Times New Roman"/>
+          <w:sz w:val="24"/>
+          <w:szCs w:val="24"/>
+        </w:rPr>
+        <w:t>, Penguin, England</w:t>
       </w:r>
     </w:p>
     <w:p>
@@ -138,231 +783,6 @@
           <w:szCs w:val="24"/>
         </w:rPr>
       </w:pPr>
-      <w:r>
-        <w:rPr>
-          <w:rFonts w:ascii="Times New Roman" w:hAnsi="Times New Roman" w:cs="Times New Roman"/>
-          <w:sz w:val="24"/>
-          <w:szCs w:val="24"/>
-        </w:rPr>
-        <w:t xml:space="preserve">To </w:t>
-      </w:r>
-      <w:r>
-        <w:rPr>
-          <w:rFonts w:ascii="Times New Roman" w:hAnsi="Times New Roman" w:cs="Times New Roman"/>
-          <w:sz w:val="24"/>
-          <w:szCs w:val="24"/>
-        </w:rPr>
-        <w:t>exemplify</w:t>
-      </w:r>
-      <w:r>
-        <w:rPr>
-          <w:rFonts w:ascii="Times New Roman" w:hAnsi="Times New Roman" w:cs="Times New Roman"/>
-          <w:sz w:val="24"/>
-          <w:szCs w:val="24"/>
-        </w:rPr>
-        <w:t xml:space="preserve"> this point, </w:t>
-      </w:r>
-      <w:r>
-        <w:rPr>
-          <w:rFonts w:ascii="Times New Roman" w:hAnsi="Times New Roman" w:cs="Times New Roman"/>
-          <w:sz w:val="24"/>
-          <w:szCs w:val="24"/>
-        </w:rPr>
-        <w:t xml:space="preserve">two readings </w:t>
-      </w:r>
-      <w:r>
-        <w:rPr>
-          <w:rFonts w:ascii="Times New Roman" w:hAnsi="Times New Roman" w:cs="Times New Roman"/>
-          <w:sz w:val="24"/>
-          <w:szCs w:val="24"/>
-        </w:rPr>
-        <w:t>were selected:</w:t>
-      </w:r>
-      <w:r>
-        <w:rPr>
-          <w:rFonts w:ascii="Times New Roman" w:hAnsi="Times New Roman" w:cs="Times New Roman"/>
-          <w:sz w:val="24"/>
-          <w:szCs w:val="24"/>
-        </w:rPr>
-        <w:t xml:space="preserve"> </w:t>
-      </w:r>
-      <w:r>
-        <w:rPr>
-          <w:rFonts w:ascii="Times New Roman" w:hAnsi="Times New Roman" w:cs="Times New Roman"/>
-          <w:sz w:val="24"/>
-          <w:szCs w:val="24"/>
-        </w:rPr>
-        <w:t>‘</w:t>
-      </w:r>
-      <w:r>
-        <w:rPr>
-          <w:rFonts w:ascii="Times New Roman" w:hAnsi="Times New Roman" w:cs="Times New Roman"/>
-          <w:sz w:val="24"/>
-          <w:szCs w:val="24"/>
-        </w:rPr>
-        <w:t>An Act of God</w:t>
-      </w:r>
-      <w:r>
-        <w:rPr>
-          <w:rFonts w:ascii="Times New Roman" w:hAnsi="Times New Roman" w:cs="Times New Roman"/>
-          <w:i/>
-          <w:sz w:val="24"/>
-          <w:szCs w:val="24"/>
-        </w:rPr>
-        <w:t>’</w:t>
-      </w:r>
-      <w:r>
-        <w:rPr>
-          <w:rFonts w:ascii="Times New Roman" w:hAnsi="Times New Roman" w:cs="Times New Roman"/>
-          <w:sz w:val="24"/>
-          <w:szCs w:val="24"/>
-        </w:rPr>
-        <w:t xml:space="preserve"> by</w:t>
-      </w:r>
-      <w:r>
-        <w:rPr>
-          <w:rFonts w:ascii="Times New Roman" w:hAnsi="Times New Roman" w:cs="Times New Roman"/>
-          <w:sz w:val="24"/>
-          <w:szCs w:val="24"/>
-        </w:rPr>
-        <w:t xml:space="preserve"> Gary C</w:t>
-      </w:r>
-      <w:r>
-        <w:rPr>
-          <w:rFonts w:ascii="Times New Roman" w:hAnsi="Times New Roman" w:cs="Times New Roman"/>
-          <w:sz w:val="24"/>
-          <w:szCs w:val="24"/>
-        </w:rPr>
-        <w:t xml:space="preserve">rew </w:t>
-      </w:r>
-      <w:r>
-        <w:rPr>
-          <w:rFonts w:ascii="Times New Roman" w:hAnsi="Times New Roman" w:cs="Times New Roman"/>
-          <w:sz w:val="24"/>
-          <w:szCs w:val="24"/>
-        </w:rPr>
-        <w:t xml:space="preserve">and </w:t>
-      </w:r>
-      <w:r>
-        <w:rPr>
-          <w:rFonts w:ascii="Times New Roman" w:hAnsi="Times New Roman" w:cs="Times New Roman"/>
-          <w:sz w:val="24"/>
-          <w:szCs w:val="24"/>
-        </w:rPr>
-        <w:t>‘</w:t>
-      </w:r>
-      <w:r>
-        <w:rPr>
-          <w:rFonts w:ascii="Times New Roman" w:hAnsi="Times New Roman" w:cs="Times New Roman"/>
-          <w:sz w:val="24"/>
-          <w:szCs w:val="24"/>
-        </w:rPr>
-        <w:t>The Most Dangerous G</w:t>
-      </w:r>
-      <w:r>
-        <w:rPr>
-          <w:rFonts w:ascii="Times New Roman" w:hAnsi="Times New Roman" w:cs="Times New Roman"/>
-          <w:sz w:val="24"/>
-          <w:szCs w:val="24"/>
-        </w:rPr>
-        <w:t>ame</w:t>
-      </w:r>
-      <w:r>
-        <w:rPr>
-          <w:rFonts w:ascii="Times New Roman" w:hAnsi="Times New Roman" w:cs="Times New Roman"/>
-          <w:sz w:val="24"/>
-          <w:szCs w:val="24"/>
-        </w:rPr>
-        <w:t>’</w:t>
-      </w:r>
-      <w:r>
-        <w:rPr>
-          <w:rFonts w:ascii="Times New Roman" w:hAnsi="Times New Roman" w:cs="Times New Roman"/>
-          <w:sz w:val="24"/>
-          <w:szCs w:val="24"/>
-        </w:rPr>
-        <w:t xml:space="preserve"> by Richard Connell</w:t>
-      </w:r>
-      <w:r>
-        <w:rPr>
-          <w:rFonts w:ascii="Times New Roman" w:hAnsi="Times New Roman" w:cs="Times New Roman"/>
-          <w:sz w:val="24"/>
-          <w:szCs w:val="24"/>
-        </w:rPr>
-        <w:t xml:space="preserve">. </w:t>
-      </w:r>
-      <w:r>
-        <w:rPr>
-          <w:rFonts w:ascii="Times New Roman" w:hAnsi="Times New Roman" w:cs="Times New Roman"/>
-          <w:sz w:val="24"/>
-          <w:szCs w:val="24"/>
-        </w:rPr>
-        <w:t>‘</w:t>
-      </w:r>
-      <w:r>
-        <w:rPr>
-          <w:rFonts w:ascii="Times New Roman" w:hAnsi="Times New Roman" w:cs="Times New Roman"/>
-          <w:sz w:val="24"/>
-          <w:szCs w:val="24"/>
-        </w:rPr>
-        <w:t>An Act of God</w:t>
-      </w:r>
-      <w:r>
-        <w:rPr>
-          <w:rFonts w:ascii="Times New Roman" w:hAnsi="Times New Roman" w:cs="Times New Roman"/>
-          <w:sz w:val="24"/>
-          <w:szCs w:val="24"/>
-        </w:rPr>
-        <w:t>’</w:t>
-      </w:r>
-      <w:r>
-        <w:rPr>
-          <w:rFonts w:ascii="Times New Roman" w:hAnsi="Times New Roman" w:cs="Times New Roman"/>
-          <w:sz w:val="24"/>
-          <w:szCs w:val="24"/>
-        </w:rPr>
-        <w:t xml:space="preserve"> </w:t>
-      </w:r>
-      <w:r>
-        <w:rPr>
-          <w:rFonts w:ascii="Times New Roman" w:hAnsi="Times New Roman" w:cs="Times New Roman"/>
-          <w:sz w:val="24"/>
-          <w:szCs w:val="24"/>
-        </w:rPr>
-        <w:t>is instantly opened up on an</w:t>
-      </w:r>
-      <w:r>
-        <w:rPr>
-          <w:rFonts w:ascii="Times New Roman" w:hAnsi="Times New Roman" w:cs="Times New Roman"/>
-          <w:sz w:val="24"/>
-          <w:szCs w:val="24"/>
-        </w:rPr>
-        <w:t xml:space="preserve"> external conflict as the main character of the story is viewing the aftermath of an earthquake </w:t>
-      </w:r>
-      <w:r>
-        <w:rPr>
-          <w:rFonts w:ascii="Times New Roman" w:hAnsi="Times New Roman" w:cs="Times New Roman"/>
-          <w:sz w:val="24"/>
-          <w:szCs w:val="24"/>
-        </w:rPr>
-        <w:t>and how the earthquake began while he was on traffic duty</w:t>
-      </w:r>
-      <w:r>
-        <w:rPr>
-          <w:rFonts w:ascii="Times New Roman" w:hAnsi="Times New Roman" w:cs="Times New Roman"/>
-          <w:sz w:val="24"/>
-          <w:szCs w:val="24"/>
-        </w:rPr>
-        <w:t xml:space="preserve">. </w:t>
-      </w:r>
-      <w:r>
-        <w:rPr>
-          <w:rFonts w:ascii="Times New Roman" w:hAnsi="Times New Roman" w:cs="Times New Roman"/>
-          <w:sz w:val="24"/>
-          <w:szCs w:val="24"/>
-        </w:rPr>
-        <w:t>T</w:t>
-      </w:r>
     </w:p>
     <w:p>
       <w:pPr>
@@ -380,6 +800,25 @@
           <w:sz w:val="24"/>
           <w:szCs w:val="24"/>
         </w:rPr>
+        <w:t xml:space="preserve">Stuff that was cut out: </w:t>
+      </w:r>
+    </w:p>
+    <w:p>
+      <w:pPr>
+        <w:spacing w:line="360" w:lineRule="auto"/>
+        <w:ind w:firstLine="142"/>
+        <w:rPr>
+          <w:rFonts w:ascii="Times New Roman" w:hAnsi="Times New Roman" w:cs="Times New Roman"/>
+          <w:sz w:val="24"/>
+          <w:szCs w:val="24"/>
+        </w:rPr>
+      </w:pPr>
+      <w:r>
+        <w:rPr>
+          <w:rFonts w:ascii="Times New Roman" w:hAnsi="Times New Roman" w:cs="Times New Roman"/>
+          <w:sz w:val="24"/>
+          <w:szCs w:val="24"/>
+        </w:rPr>
         <w:t>A</w:t>
       </w:r>
       <w:r>
@@ -580,80 +1019,88 @@
           <w:sz w:val="24"/>
           <w:szCs w:val="24"/>
         </w:rPr>
+        <w:t>and</w:t>
+      </w:r>
+      <w:r>
+        <w:rPr>
+          <w:rFonts w:ascii="Times New Roman" w:hAnsi="Times New Roman" w:cs="Times New Roman"/>
+          <w:sz w:val="24"/>
+          <w:szCs w:val="24"/>
+        </w:rPr>
+        <w:t xml:space="preserve"> is forced to swim towards the sound of the shots and</w:t>
+      </w:r>
+      <w:r>
+        <w:rPr>
+          <w:rFonts w:ascii="Times New Roman" w:hAnsi="Times New Roman" w:cs="Times New Roman"/>
+          <w:sz w:val="24"/>
+          <w:szCs w:val="24"/>
+        </w:rPr>
+        <w:t xml:space="preserve"> reaches and island </w:t>
+      </w:r>
+      <w:r>
+        <w:rPr>
+          <w:rFonts w:ascii="Times New Roman" w:hAnsi="Times New Roman" w:cs="Times New Roman"/>
+          <w:sz w:val="24"/>
+          <w:szCs w:val="24"/>
+        </w:rPr>
+        <w:t xml:space="preserve">   </w:t>
+      </w:r>
+      <w:r>
+        <w:rPr>
+          <w:rFonts w:ascii="Times New Roman" w:hAnsi="Times New Roman" w:cs="Times New Roman"/>
+          <w:sz w:val="24"/>
+          <w:szCs w:val="24"/>
+        </w:rPr>
+        <w:t xml:space="preserve">which he falls to sleep on </w:t>
+      </w:r>
+      <w:r>
+        <w:rPr>
+          <w:rFonts w:ascii="Times New Roman" w:hAnsi="Times New Roman" w:cs="Times New Roman"/>
+          <w:sz w:val="24"/>
+          <w:szCs w:val="24"/>
+        </w:rPr>
+        <w:t xml:space="preserve">  once he awakens he goes searching for help and stumbles across   evidence that there had been some one hunting on the island </w:t>
+      </w:r>
+      <w:r>
+        <w:rPr>
+          <w:rFonts w:ascii="Times New Roman" w:hAnsi="Times New Roman" w:cs="Times New Roman"/>
+          <w:sz w:val="24"/>
+          <w:szCs w:val="24"/>
+        </w:rPr>
+        <w:t xml:space="preserve">after following a trail he arrives at a chateau  at which his is greeted by al tall menacing person  and soon after that another man claiming to be a general  the general welcomes him in and provides him with cloths and food soon enough they being talking about hunting in which soon turns terrifying when Rainsford realises that the general hunts humans  </w:t>
+      </w:r>
+      <w:r>
+        <w:rPr>
+          <w:rFonts w:ascii="Times New Roman" w:hAnsi="Times New Roman" w:cs="Times New Roman"/>
+          <w:sz w:val="24"/>
+          <w:szCs w:val="24"/>
+        </w:rPr>
+        <w:t xml:space="preserve">when Rainsford hears about this he request to leave </w:t>
+      </w:r>
+      <w:r>
+        <w:rPr>
+          <w:rFonts w:ascii="Times New Roman" w:hAnsi="Times New Roman" w:cs="Times New Roman"/>
+          <w:sz w:val="24"/>
+          <w:szCs w:val="24"/>
+        </w:rPr>
+        <w:t>immediately</w:t>
+      </w:r>
+      <w:r>
+        <w:rPr>
+          <w:rFonts w:ascii="Times New Roman" w:hAnsi="Times New Roman" w:cs="Times New Roman"/>
+          <w:sz w:val="24"/>
+          <w:szCs w:val="24"/>
+        </w:rPr>
+        <w:t xml:space="preserve"> in which his is told he may but only if he can out run the hunter three days he </w:t>
+      </w:r>
+      <w:r>
+        <w:rPr>
+          <w:rFonts w:ascii="Times New Roman" w:hAnsi="Times New Roman" w:cs="Times New Roman"/>
+          <w:sz w:val="24"/>
+          <w:szCs w:val="24"/>
+        </w:rPr>
         <w:lastRenderedPageBreak/>
-        <w:t>and</w:t>
-      </w:r>
-      <w:r>
-        <w:rPr>
-          <w:rFonts w:ascii="Times New Roman" w:hAnsi="Times New Roman" w:cs="Times New Roman"/>
-          <w:sz w:val="24"/>
-          <w:szCs w:val="24"/>
-        </w:rPr>
-        <w:t xml:space="preserve"> is forced to swim towards the sound of the shots and</w:t>
-      </w:r>
-      <w:r>
-        <w:rPr>
-          <w:rFonts w:ascii="Times New Roman" w:hAnsi="Times New Roman" w:cs="Times New Roman"/>
-          <w:sz w:val="24"/>
-          <w:szCs w:val="24"/>
-        </w:rPr>
-        <w:t xml:space="preserve"> reaches and island </w:t>
-      </w:r>
-      <w:r>
-        <w:rPr>
-          <w:rFonts w:ascii="Times New Roman" w:hAnsi="Times New Roman" w:cs="Times New Roman"/>
-          <w:sz w:val="24"/>
-          <w:szCs w:val="24"/>
-        </w:rPr>
-        <w:t xml:space="preserve">   </w:t>
-      </w:r>
-      <w:r>
-        <w:rPr>
-          <w:rFonts w:ascii="Times New Roman" w:hAnsi="Times New Roman" w:cs="Times New Roman"/>
-          <w:sz w:val="24"/>
-          <w:szCs w:val="24"/>
-        </w:rPr>
-        <w:t xml:space="preserve">which he falls to sleep on </w:t>
-      </w:r>
-      <w:r>
-        <w:rPr>
-          <w:rFonts w:ascii="Times New Roman" w:hAnsi="Times New Roman" w:cs="Times New Roman"/>
-          <w:sz w:val="24"/>
-          <w:szCs w:val="24"/>
-        </w:rPr>
-        <w:t xml:space="preserve">  once he awakens he goes searching for help and stumbles across   evidence that there had been some one hunting on the island </w:t>
-      </w:r>
-      <w:r>
-        <w:rPr>
-          <w:rFonts w:ascii="Times New Roman" w:hAnsi="Times New Roman" w:cs="Times New Roman"/>
-          <w:sz w:val="24"/>
-          <w:szCs w:val="24"/>
-        </w:rPr>
-        <w:t xml:space="preserve">after following a trail he arrives at a chateau  at which his is greeted by al tall menacing person  and soon after that another man claiming to be a general  the general welcomes him in and provides him with cloths and food soon enough they being talking about hunting in which soon turns terrifying when Rainsford realises that the general hunts humans  </w:t>
-      </w:r>
-      <w:r>
-        <w:rPr>
-          <w:rFonts w:ascii="Times New Roman" w:hAnsi="Times New Roman" w:cs="Times New Roman"/>
-          <w:sz w:val="24"/>
-          <w:szCs w:val="24"/>
-        </w:rPr>
-        <w:t xml:space="preserve">when Rainsford hears about this he request to leave </w:t>
-      </w:r>
-      <w:r>
-        <w:rPr>
-          <w:rFonts w:ascii="Times New Roman" w:hAnsi="Times New Roman" w:cs="Times New Roman"/>
-          <w:sz w:val="24"/>
-          <w:szCs w:val="24"/>
-        </w:rPr>
-        <w:t>immediately</w:t>
-      </w:r>
-      <w:r>
-        <w:rPr>
-          <w:rFonts w:ascii="Times New Roman" w:hAnsi="Times New Roman" w:cs="Times New Roman"/>
-          <w:sz w:val="24"/>
-          <w:szCs w:val="24"/>
-        </w:rPr>
-        <w:t xml:space="preserve"> in which his is told he may but only if he can out run the hunter three days he would be allowed to leave </w:t>
+        <w:t xml:space="preserve">would be allowed to leave </w:t>
       </w:r>
       <w:r>
         <w:rPr>
@@ -664,28 +1111,28 @@
         <w:t xml:space="preserve"> the hunt begins and Rainsford tries to throw the tracker of his scent by going back over his tracks and setting up traps </w:t>
       </w:r>
     </w:p>
-    <w:p/>
-    <w:p/>
-    <w:p/>
-    <w:p/>
-    <w:p/>
-    <w:p/>
-    <w:p/>
-    <w:p/>
-    <w:p/>
-    <w:p/>
-    <w:p/>
-    <w:p/>
-    <w:p/>
-    <w:p/>
-    <w:p/>
-    <w:p/>
-    <w:p/>
-    <w:p/>
-    <w:p/>
-    <w:p/>
-    <w:p/>
-    <w:p/>
+    <w:p>
+      <w:pPr>
+        <w:spacing w:line="360" w:lineRule="auto"/>
+        <w:ind w:firstLine="142"/>
+        <w:rPr>
+          <w:rFonts w:ascii="Times New Roman" w:hAnsi="Times New Roman" w:cs="Times New Roman"/>
+          <w:sz w:val="24"/>
+          <w:szCs w:val="24"/>
+        </w:rPr>
+      </w:pPr>
+    </w:p>
+    <w:p>
+      <w:pPr>
+        <w:spacing w:line="360" w:lineRule="auto"/>
+        <w:ind w:firstLine="142"/>
+        <w:rPr>
+          <w:rFonts w:ascii="Times New Roman" w:hAnsi="Times New Roman" w:cs="Times New Roman"/>
+          <w:sz w:val="24"/>
+          <w:szCs w:val="24"/>
+        </w:rPr>
+      </w:pPr>
+    </w:p>
     <w:p>
       <w:r>
         <w:t xml:space="preserve">Question 2:  </w:t>
@@ -738,7 +1185,6 @@
     <w:p/>
     <w:p>
       <w:r>
-        <w:lastRenderedPageBreak/>
         <w:t xml:space="preserve">Question 3:  </w:t>
       </w:r>
     </w:p>
@@ -1215,6 +1661,11 @@
       <w:u w:val="single"/>
     </w:rPr>
   </w:style>
+  <w:style w:type="character" w:customStyle="1" w:styleId="selectable">
+    <w:name w:val="selectable"/>
+    <w:basedOn w:val="DefaultParagraphFont"/>
+    <w:rsid w:val="00682F0A"/>
+  </w:style>
 </w:styles>
 </file>
 

</xml_diff>